<commit_message>
Everything is polished, comments translated, README added.
</commit_message>
<xml_diff>
--- a/YEasy_requirements.docx
+++ b/YEasy_requirements.docx
@@ -178,8 +178,6 @@
         </w:rPr>
         <w:t xml:space="preserve"> and no other site.</w:t>
       </w:r>
-      <w:bookmarkStart w:id="0" w:name="_GoBack"/>
-      <w:bookmarkEnd w:id="0"/>
     </w:p>
     <w:p>
       <w:pPr>
@@ -423,6 +421,16 @@
         </w:rPr>
         <w:t>.</w:t>
       </w:r>
+      <w:r>
+        <w:rPr>
+          <w:rStyle w:val="ll-translatable-text-sentenceitem"/>
+          <w:rFonts w:ascii="Arial" w:hAnsi="Arial" w:cs="Arial"/>
+          <w:color w:val="37383C"/>
+          <w:lang w:val="en-US"/>
+        </w:rPr>
+        <w:br/>
+        <w:t>eyed3 – a library that gives access to mp3-files metadata.</w:t>
+      </w:r>
     </w:p>
     <w:p>
       <w:pPr>
@@ -547,7 +555,39 @@
           <w:color w:val="37383C"/>
           <w:lang w:val="en-US"/>
         </w:rPr>
-        <w:t>A) Download a full video;</w:t>
+        <w:t xml:space="preserve">A) </w:t>
+      </w:r>
+      <w:r>
+        <w:rPr>
+          <w:rFonts w:ascii="Arial" w:hAnsi="Arial" w:cs="Arial"/>
+          <w:color w:val="37383C"/>
+          <w:lang w:val="en-US"/>
+        </w:rPr>
+        <w:t>Download</w:t>
+      </w:r>
+      <w:r>
+        <w:rPr>
+          <w:rFonts w:ascii="Arial" w:hAnsi="Arial" w:cs="Arial"/>
+          <w:color w:val="37383C"/>
+          <w:lang w:val="en-US"/>
+        </w:rPr>
+        <w:t xml:space="preserve"> audio</w:t>
+      </w:r>
+      <w:r>
+        <w:rPr>
+          <w:rFonts w:ascii="Arial" w:hAnsi="Arial" w:cs="Arial"/>
+          <w:color w:val="37383C"/>
+          <w:lang w:val="en-US"/>
+        </w:rPr>
+        <w:t xml:space="preserve"> from one video</w:t>
+      </w:r>
+      <w:r>
+        <w:rPr>
+          <w:rFonts w:ascii="Arial" w:hAnsi="Arial" w:cs="Arial"/>
+          <w:color w:val="37383C"/>
+          <w:lang w:val="en-US"/>
+        </w:rPr>
+        <w:t>;</w:t>
       </w:r>
       <w:r>
         <w:rPr>
@@ -556,7 +596,39 @@
           <w:lang w:val="en-US"/>
         </w:rPr>
         <w:br/>
-        <w:t>B) Download only audio;</w:t>
+        <w:t xml:space="preserve">B) Download </w:t>
+      </w:r>
+      <w:r>
+        <w:rPr>
+          <w:rFonts w:ascii="Arial" w:hAnsi="Arial" w:cs="Arial"/>
+          <w:color w:val="37383C"/>
+          <w:lang w:val="en-US"/>
+        </w:rPr>
+        <w:t xml:space="preserve">multiple </w:t>
+      </w:r>
+      <w:r>
+        <w:rPr>
+          <w:rFonts w:ascii="Arial" w:hAnsi="Arial" w:cs="Arial"/>
+          <w:color w:val="37383C"/>
+          <w:lang w:val="en-US"/>
+        </w:rPr>
+        <w:t>audio</w:t>
+      </w:r>
+      <w:r>
+        <w:rPr>
+          <w:rFonts w:ascii="Arial" w:hAnsi="Arial" w:cs="Arial"/>
+          <w:color w:val="37383C"/>
+          <w:lang w:val="en-US"/>
+        </w:rPr>
+        <w:t xml:space="preserve"> files from playlist</w:t>
+      </w:r>
+      <w:r>
+        <w:rPr>
+          <w:rFonts w:ascii="Arial" w:hAnsi="Arial" w:cs="Arial"/>
+          <w:color w:val="37383C"/>
+          <w:lang w:val="en-US"/>
+        </w:rPr>
+        <w:t>;</w:t>
       </w:r>
     </w:p>
     <w:p>
@@ -608,31 +680,74 @@
           <w:color w:val="37383C"/>
           <w:lang w:val="en-US"/>
         </w:rPr>
-        <w:t>3 buttons in</w:t>
-      </w:r>
-      <w:r>
-        <w:rPr>
-          <w:rFonts w:ascii="Arial" w:hAnsi="Arial" w:cs="Arial"/>
-          <w:color w:val="37383C"/>
-          <w:lang w:val="en-US"/>
-        </w:rPr>
-        <w:t xml:space="preserve"> </w:t>
-      </w:r>
-      <w:r>
-        <w:rPr>
-          <w:rFonts w:ascii="Arial" w:hAnsi="Arial" w:cs="Arial"/>
-          <w:color w:val="37383C"/>
-          <w:lang w:val="en-US"/>
-        </w:rPr>
-        <w:t>the</w:t>
-      </w:r>
-      <w:r>
-        <w:rPr>
-          <w:rFonts w:ascii="Arial" w:hAnsi="Arial" w:cs="Arial"/>
-          <w:color w:val="37383C"/>
-          <w:lang w:val="en-US"/>
-        </w:rPr>
-        <w:t xml:space="preserve"> main menu:</w:t>
+        <w:t>There are NUM commands:</w:t>
+      </w:r>
+    </w:p>
+    <w:p>
+      <w:pPr>
+        <w:rPr>
+          <w:rFonts w:ascii="Arial" w:hAnsi="Arial" w:cs="Arial"/>
+          <w:color w:val="37383C"/>
+          <w:lang w:val="en-US"/>
+        </w:rPr>
+      </w:pPr>
+      <w:r>
+        <w:rPr>
+          <w:rFonts w:ascii="Arial" w:hAnsi="Arial" w:cs="Arial"/>
+          <w:color w:val="37383C"/>
+          <w:lang w:val="en-US"/>
+        </w:rPr>
+        <w:t>/start – tells user to check commands /help and /info, to learn how to use bot.</w:t>
+      </w:r>
+      <w:r>
+        <w:rPr>
+          <w:rFonts w:ascii="Arial" w:hAnsi="Arial" w:cs="Arial"/>
+          <w:color w:val="37383C"/>
+          <w:lang w:val="en-US"/>
+        </w:rPr>
+        <w:br/>
+        <w:t xml:space="preserve">/help – gives user a description of </w:t>
+      </w:r>
+      <w:r>
+        <w:rPr>
+          <w:rFonts w:ascii="Arial" w:hAnsi="Arial" w:cs="Arial"/>
+          <w:color w:val="37383C"/>
+          <w:lang w:val="en-US"/>
+        </w:rPr>
+        <w:t>what this bot is and how some parts of it work.</w:t>
+      </w:r>
+      <w:r>
+        <w:rPr>
+          <w:rFonts w:ascii="Arial" w:hAnsi="Arial" w:cs="Arial"/>
+          <w:color w:val="37383C"/>
+          <w:lang w:val="en-US"/>
+        </w:rPr>
+        <w:br/>
+        <w:t>/commands – tells user how to use the bot.</w:t>
+      </w:r>
+    </w:p>
+    <w:p>
+      <w:pPr>
+        <w:rPr>
+          <w:rFonts w:ascii="Arial" w:hAnsi="Arial" w:cs="Arial"/>
+          <w:color w:val="37383C"/>
+        </w:rPr>
+      </w:pPr>
+      <w:r>
+        <w:rPr>
+          <w:rFonts w:ascii="Arial" w:hAnsi="Arial" w:cs="Arial"/>
+          <w:color w:val="37383C"/>
+          <w:lang w:val="en-US"/>
+        </w:rPr>
+        <w:t>If user would use comman</w:t>
+      </w:r>
+      <w:r>
+        <w:rPr>
+          <w:rFonts w:ascii="Arial" w:hAnsi="Arial" w:cs="Arial"/>
+          <w:color w:val="37383C"/>
+          <w:lang w:val="en-US"/>
+        </w:rPr>
+        <w:t>d that was not implemented, bot would send a message, explaining that this command is not supported.</w:t>
       </w:r>
     </w:p>
     <w:p>
@@ -654,6 +769,24 @@
           <w:color w:val="37383C"/>
           <w:lang w:val="en-US"/>
         </w:rPr>
+        <w:t>To download a file user must send a message that looks like:</w:t>
+      </w:r>
+    </w:p>
+    <w:p>
+      <w:pPr>
+        <w:pStyle w:val="a3"/>
+        <w:rPr>
+          <w:rFonts w:ascii="Arial" w:hAnsi="Arial" w:cs="Arial"/>
+          <w:color w:val="37383C"/>
+          <w:lang w:val="en-US"/>
+        </w:rPr>
+      </w:pPr>
+      <w:r>
+        <w:rPr>
+          <w:rFonts w:ascii="Arial" w:hAnsi="Arial" w:cs="Arial"/>
+          <w:color w:val="37383C"/>
+          <w:lang w:val="en-US"/>
+        </w:rPr>
         <w:t>“</w:t>
       </w:r>
       <w:r>
@@ -661,7 +794,49 @@
           <w:rFonts w:ascii="Arial" w:hAnsi="Arial" w:cs="Arial"/>
           <w:color w:val="37383C"/>
         </w:rPr>
-        <w:t xml:space="preserve">Скачать </w:t>
+        <w:t>трек</w:t>
+      </w:r>
+      <w:r>
+        <w:rPr>
+          <w:rFonts w:ascii="Arial" w:hAnsi="Arial" w:cs="Arial"/>
+          <w:color w:val="37383C"/>
+          <w:lang w:val="en-US"/>
+        </w:rPr>
+        <w:t xml:space="preserve">, </w:t>
+      </w:r>
+      <w:r>
+        <w:rPr>
+          <w:rFonts w:ascii="Arial" w:hAnsi="Arial" w:cs="Arial"/>
+          <w:color w:val="37383C"/>
+          <w:lang w:val="en-US"/>
+        </w:rPr>
+        <w:t>LINK_TO_SONG”</w:t>
+      </w:r>
+    </w:p>
+    <w:p>
+      <w:pPr>
+        <w:pStyle w:val="a3"/>
+        <w:rPr>
+          <w:rFonts w:ascii="Arial" w:hAnsi="Arial" w:cs="Arial"/>
+          <w:color w:val="37383C"/>
+          <w:lang w:val="en-US"/>
+        </w:rPr>
+      </w:pPr>
+      <w:r>
+        <w:rPr>
+          <w:rFonts w:ascii="Arial" w:hAnsi="Arial" w:cs="Arial"/>
+          <w:color w:val="37383C"/>
+          <w:lang w:val="en-US"/>
+        </w:rPr>
+        <w:t>Then user would receive mp3-file with an audio from that</w:t>
+      </w:r>
+      <w:r>
+        <w:rPr>
+          <w:rFonts w:ascii="Arial" w:hAnsi="Arial" w:cs="Arial"/>
+          <w:color w:val="37383C"/>
+          <w:lang w:val="en-US"/>
+        </w:rPr>
+        <w:t xml:space="preserve"> </w:t>
       </w:r>
       <w:proofErr w:type="spellStart"/>
       <w:r>
@@ -670,7 +845,7 @@
           <w:color w:val="37383C"/>
           <w:lang w:val="en-US"/>
         </w:rPr>
-        <w:t>один</w:t>
+        <w:t>Youtube</w:t>
       </w:r>
       <w:proofErr w:type="spellEnd"/>
       <w:r>
@@ -679,70 +854,7 @@
           <w:color w:val="37383C"/>
           <w:lang w:val="en-US"/>
         </w:rPr>
-        <w:t xml:space="preserve"> </w:t>
-      </w:r>
-      <w:proofErr w:type="spellStart"/>
-      <w:r>
-        <w:rPr>
-          <w:rFonts w:ascii="Arial" w:hAnsi="Arial" w:cs="Arial"/>
-          <w:color w:val="37383C"/>
-          <w:lang w:val="en-US"/>
-        </w:rPr>
-        <w:t>трек</w:t>
-      </w:r>
-      <w:proofErr w:type="spellEnd"/>
-      <w:r>
-        <w:rPr>
-          <w:rFonts w:ascii="Arial" w:hAnsi="Arial" w:cs="Arial"/>
-          <w:color w:val="37383C"/>
-          <w:lang w:val="en-US"/>
-        </w:rPr>
-        <w:t>”;</w:t>
-      </w:r>
-    </w:p>
-    <w:p>
-      <w:pPr>
-        <w:pStyle w:val="a3"/>
-        <w:rPr>
-          <w:rFonts w:ascii="Arial" w:hAnsi="Arial" w:cs="Arial"/>
-          <w:color w:val="37383C"/>
-          <w:lang w:val="en-US"/>
-        </w:rPr>
-      </w:pPr>
-      <w:r>
-        <w:rPr>
-          <w:rFonts w:ascii="Arial" w:hAnsi="Arial" w:cs="Arial"/>
-          <w:color w:val="37383C"/>
-          <w:lang w:val="en-US"/>
-        </w:rPr>
-        <w:t>After this button is pressed, user will receive a message that says: “Provide a link to the video”.</w:t>
-      </w:r>
-    </w:p>
-    <w:p>
-      <w:pPr>
-        <w:pStyle w:val="a3"/>
-        <w:rPr>
-          <w:rFonts w:ascii="Arial" w:hAnsi="Arial" w:cs="Arial"/>
-          <w:color w:val="37383C"/>
-          <w:lang w:val="en-US"/>
-        </w:rPr>
-      </w:pPr>
-      <w:r>
-        <w:rPr>
-          <w:rFonts w:ascii="Arial" w:hAnsi="Arial" w:cs="Arial"/>
-          <w:color w:val="37383C"/>
-          <w:lang w:val="en-US"/>
-        </w:rPr>
-        <w:t>User would be able either provide the link or click “back” option.</w:t>
-      </w:r>
-      <w:r>
-        <w:rPr>
-          <w:rFonts w:ascii="Arial" w:hAnsi="Arial" w:cs="Arial"/>
-          <w:color w:val="37383C"/>
-          <w:lang w:val="en-US"/>
-        </w:rPr>
-        <w:br/>
-        <w:t>If provided link would be correct, bot will send into the chat a file which user asked for.</w:t>
+        <w:t xml:space="preserve"> video, or a message, explaining what went wrong.</w:t>
       </w:r>
     </w:p>
     <w:p>
@@ -764,6 +876,31 @@
           <w:color w:val="37383C"/>
           <w:lang w:val="en-US"/>
         </w:rPr>
+        <w:t xml:space="preserve"> To download files from a playlist </w:t>
+      </w:r>
+      <w:r>
+        <w:rPr>
+          <w:rFonts w:ascii="Arial" w:hAnsi="Arial" w:cs="Arial"/>
+          <w:color w:val="37383C"/>
+          <w:lang w:val="en-US"/>
+        </w:rPr>
+        <w:t>user must send a message that looks like:</w:t>
+      </w:r>
+    </w:p>
+    <w:p>
+      <w:pPr>
+        <w:pStyle w:val="a3"/>
+        <w:rPr>
+          <w:rFonts w:ascii="Arial" w:hAnsi="Arial" w:cs="Arial"/>
+          <w:color w:val="37383C"/>
+        </w:rPr>
+      </w:pPr>
+      <w:r>
+        <w:rPr>
+          <w:rFonts w:ascii="Arial" w:hAnsi="Arial" w:cs="Arial"/>
+          <w:color w:val="37383C"/>
+          <w:lang w:val="en-US"/>
+        </w:rPr>
         <w:t>“</w:t>
       </w:r>
       <w:r>
@@ -771,15 +908,73 @@
           <w:rFonts w:ascii="Arial" w:hAnsi="Arial" w:cs="Arial"/>
           <w:color w:val="37383C"/>
         </w:rPr>
-        <w:t xml:space="preserve">Скачать </w:t>
+        <w:t>лист</w:t>
+      </w:r>
+      <w:r>
+        <w:rPr>
+          <w:rFonts w:ascii="Arial" w:hAnsi="Arial" w:cs="Arial"/>
+          <w:color w:val="37383C"/>
+          <w:lang w:val="en-US"/>
+        </w:rPr>
+        <w:t xml:space="preserve">, </w:t>
+      </w:r>
+      <w:r>
+        <w:rPr>
+          <w:rFonts w:ascii="Arial" w:hAnsi="Arial" w:cs="Arial"/>
+          <w:color w:val="37383C"/>
+          <w:lang w:val="en-US"/>
+        </w:rPr>
+        <w:t>STARTING_POINT-END_PONT, LINK_TO_PLAYLIST”.</w:t>
+      </w:r>
+    </w:p>
+    <w:p>
+      <w:pPr>
+        <w:pStyle w:val="a3"/>
+        <w:rPr>
+          <w:rFonts w:ascii="Arial" w:hAnsi="Arial" w:cs="Arial"/>
+          <w:color w:val="37383C"/>
+        </w:rPr>
+      </w:pPr>
+      <w:r>
+        <w:rPr>
+          <w:rFonts w:ascii="Arial" w:hAnsi="Arial" w:cs="Arial"/>
+          <w:color w:val="37383C"/>
+          <w:lang w:val="en-US"/>
+        </w:rPr>
+        <w:t>Then user would receive mp3-file</w:t>
+      </w:r>
+      <w:r>
+        <w:rPr>
+          <w:rFonts w:ascii="Arial" w:hAnsi="Arial" w:cs="Arial"/>
+          <w:color w:val="37383C"/>
+          <w:lang w:val="en-US"/>
+        </w:rPr>
+        <w:t>s</w:t>
+      </w:r>
+      <w:r>
+        <w:rPr>
+          <w:rFonts w:ascii="Arial" w:hAnsi="Arial" w:cs="Arial"/>
+          <w:color w:val="37383C"/>
+          <w:lang w:val="en-US"/>
+        </w:rPr>
+        <w:t xml:space="preserve"> with an audio from that</w:t>
+      </w:r>
+      <w:r>
+        <w:rPr>
+          <w:rFonts w:ascii="Arial" w:hAnsi="Arial" w:cs="Arial"/>
+          <w:color w:val="37383C"/>
+          <w:lang w:val="en-US"/>
+        </w:rPr>
+        <w:t xml:space="preserve"> </w:t>
       </w:r>
       <w:proofErr w:type="spellStart"/>
       <w:r>
         <w:rPr>
           <w:rFonts w:ascii="Arial" w:hAnsi="Arial" w:cs="Arial"/>
           <w:color w:val="37383C"/>
-        </w:rPr>
-        <w:t>плейлист</w:t>
+          <w:lang w:val="en-US"/>
+        </w:rPr>
+        <w:t>Youtube</w:t>
       </w:r>
       <w:proofErr w:type="spellEnd"/>
       <w:r>
@@ -788,75 +983,15 @@
           <w:color w:val="37383C"/>
           <w:lang w:val="en-US"/>
         </w:rPr>
-        <w:t>”</w:t>
-      </w:r>
-      <w:r>
-        <w:rPr>
-          <w:rFonts w:ascii="Arial" w:hAnsi="Arial" w:cs="Arial"/>
-          <w:color w:val="37383C"/>
-        </w:rPr>
-        <w:t>;</w:t>
-      </w:r>
-    </w:p>
-    <w:p>
-      <w:pPr>
-        <w:pStyle w:val="a3"/>
-        <w:rPr>
-          <w:rFonts w:ascii="Arial" w:hAnsi="Arial" w:cs="Arial"/>
-          <w:color w:val="37383C"/>
-          <w:lang w:val="en-US"/>
-        </w:rPr>
-      </w:pPr>
-      <w:r>
-        <w:rPr>
-          <w:rFonts w:ascii="Arial" w:hAnsi="Arial" w:cs="Arial"/>
-          <w:color w:val="37383C"/>
-          <w:lang w:val="en-US"/>
-        </w:rPr>
-        <w:t xml:space="preserve">After this button is pressed, user will receive a message that says: “Provide a link to the </w:t>
-      </w:r>
-      <w:r>
-        <w:rPr>
-          <w:rFonts w:ascii="Arial" w:hAnsi="Arial" w:cs="Arial"/>
-          <w:color w:val="37383C"/>
-          <w:lang w:val="en-US"/>
-        </w:rPr>
-        <w:t>playlist</w:t>
-      </w:r>
-      <w:r>
-        <w:rPr>
-          <w:rFonts w:ascii="Arial" w:hAnsi="Arial" w:cs="Arial"/>
-          <w:color w:val="37383C"/>
-          <w:lang w:val="en-US"/>
-        </w:rPr>
-        <w:t>”.</w:t>
-      </w:r>
-    </w:p>
-    <w:p>
-      <w:pPr>
-        <w:pStyle w:val="a3"/>
-        <w:rPr>
-          <w:rFonts w:ascii="Arial" w:hAnsi="Arial" w:cs="Arial"/>
-          <w:color w:val="37383C"/>
-          <w:lang w:val="en-US"/>
-        </w:rPr>
-      </w:pPr>
-      <w:r>
-        <w:rPr>
-          <w:rFonts w:ascii="Arial" w:hAnsi="Arial" w:cs="Arial"/>
-          <w:color w:val="37383C"/>
-          <w:lang w:val="en-US"/>
-        </w:rPr>
-        <w:t>User would be able either provide the link or click “back” option.</w:t>
-      </w:r>
-      <w:r>
-        <w:rPr>
-          <w:rFonts w:ascii="Arial" w:hAnsi="Arial" w:cs="Arial"/>
-          <w:color w:val="37383C"/>
-          <w:lang w:val="en-US"/>
-        </w:rPr>
-        <w:br/>
-        <w:t>If provided link would be correct, bot will send into the chat file</w:t>
+        <w:t xml:space="preserve"> video</w:t>
+      </w:r>
+      <w:r>
+        <w:rPr>
+          <w:rFonts w:ascii="Arial" w:hAnsi="Arial" w:cs="Arial"/>
+          <w:color w:val="37383C"/>
+          <w:lang w:val="en-US"/>
+        </w:rPr>
+        <w:t>, or a message</w:t>
       </w:r>
       <w:r>
         <w:rPr>
@@ -872,106 +1007,35 @@
           <w:color w:val="37383C"/>
           <w:lang w:val="en-US"/>
         </w:rPr>
-        <w:t xml:space="preserve"> which user asked for.</w:t>
-      </w:r>
-    </w:p>
-    <w:p>
-      <w:pPr>
-        <w:pStyle w:val="a3"/>
-        <w:rPr>
-          <w:rFonts w:ascii="Arial" w:hAnsi="Arial" w:cs="Arial"/>
-          <w:color w:val="37383C"/>
-          <w:lang w:val="en-US"/>
-        </w:rPr>
-      </w:pPr>
-    </w:p>
-    <w:p>
-      <w:pPr>
-        <w:pStyle w:val="a3"/>
-        <w:numPr>
-          <w:ilvl w:val="0"/>
-          <w:numId w:val="2"/>
-        </w:numPr>
-        <w:rPr>
-          <w:rFonts w:ascii="Arial" w:hAnsi="Arial" w:cs="Arial"/>
-          <w:color w:val="37383C"/>
-          <w:lang w:val="en-US"/>
-        </w:rPr>
-      </w:pPr>
-      <w:r>
-        <w:rPr>
-          <w:rFonts w:ascii="Arial" w:hAnsi="Arial" w:cs="Arial"/>
-          <w:color w:val="37383C"/>
-          <w:lang w:val="en-US"/>
-        </w:rPr>
-        <w:t>“</w:t>
-      </w:r>
-      <w:r>
-        <w:rPr>
-          <w:rFonts w:ascii="Arial" w:hAnsi="Arial" w:cs="Arial"/>
-          <w:color w:val="37383C"/>
-        </w:rPr>
-        <w:t>Закрыть</w:t>
-      </w:r>
-      <w:r>
-        <w:rPr>
-          <w:rFonts w:ascii="Arial" w:hAnsi="Arial" w:cs="Arial"/>
-          <w:color w:val="37383C"/>
-          <w:lang w:val="en-US"/>
-        </w:rPr>
-        <w:t>”</w:t>
-      </w:r>
-      <w:r>
-        <w:rPr>
-          <w:rFonts w:ascii="Arial" w:hAnsi="Arial" w:cs="Arial"/>
-          <w:color w:val="37383C"/>
-        </w:rPr>
-        <w:t>.</w:t>
-      </w:r>
-    </w:p>
-    <w:p>
-      <w:pPr>
-        <w:pStyle w:val="a3"/>
-        <w:rPr>
-          <w:rFonts w:ascii="Arial" w:hAnsi="Arial" w:cs="Arial"/>
-          <w:color w:val="37383C"/>
-          <w:lang w:val="en-US"/>
-        </w:rPr>
-      </w:pPr>
-      <w:r>
-        <w:rPr>
-          <w:rFonts w:ascii="Arial" w:hAnsi="Arial" w:cs="Arial"/>
-          <w:color w:val="37383C"/>
-          <w:lang w:val="en-US"/>
-        </w:rPr>
-        <w:t>This button closes the menu.</w:t>
-      </w:r>
-    </w:p>
-    <w:p>
-      <w:pPr>
-        <w:rPr>
-          <w:rFonts w:ascii="Arial" w:hAnsi="Arial" w:cs="Arial"/>
-          <w:color w:val="37383C"/>
-          <w:lang w:val="en-US"/>
-        </w:rPr>
-      </w:pPr>
-    </w:p>
-    <w:p>
-      <w:pPr>
-        <w:rPr>
-          <w:rStyle w:val="ll-translatable-text-sentenceitem"/>
-          <w:rFonts w:ascii="Arial" w:hAnsi="Arial" w:cs="Arial"/>
-          <w:color w:val="37383C"/>
-          <w:lang w:val="en-US"/>
-        </w:rPr>
-      </w:pPr>
-      <w:r>
-        <w:rPr>
-          <w:rStyle w:val="ll-translatable-text-sentenceitem"/>
-          <w:rFonts w:ascii="Arial" w:hAnsi="Arial" w:cs="Arial"/>
-          <w:color w:val="37383C"/>
-          <w:lang w:val="en-US"/>
-        </w:rPr>
+        <w:t>, explaining what went wrong.</w:t>
+      </w:r>
+    </w:p>
+    <w:p>
+      <w:pPr>
+        <w:rPr>
+          <w:rFonts w:ascii="Arial" w:hAnsi="Arial" w:cs="Arial"/>
+          <w:color w:val="37383C"/>
+          <w:lang w:val="en-US"/>
+        </w:rPr>
+      </w:pPr>
+    </w:p>
+    <w:p>
+      <w:pPr>
+        <w:rPr>
+          <w:rStyle w:val="ll-translatable-text-sentenceitem"/>
+          <w:rFonts w:ascii="Arial" w:hAnsi="Arial" w:cs="Arial"/>
+          <w:color w:val="37383C"/>
+          <w:lang w:val="en-US"/>
+        </w:rPr>
+      </w:pPr>
+      <w:r>
+        <w:rPr>
+          <w:rStyle w:val="ll-translatable-text-sentenceitem"/>
+          <w:rFonts w:ascii="Arial" w:hAnsi="Arial" w:cs="Arial"/>
+          <w:color w:val="37383C"/>
+          <w:lang w:val="en-US"/>
+        </w:rPr>
+        <w:lastRenderedPageBreak/>
         <w:t xml:space="preserve">2.1 </w:t>
       </w:r>
       <w:proofErr w:type="spellStart"/>
@@ -1011,7 +1075,6 @@
           <w:color w:val="37383C"/>
           <w:lang w:val="en-US"/>
         </w:rPr>
-        <w:lastRenderedPageBreak/>
         <w:t>Not needed.</w:t>
       </w:r>
       <w:r>
@@ -1287,6 +1350,7 @@
         <w:rPr>
           <w:rFonts w:ascii="Arial" w:hAnsi="Arial" w:cs="Arial"/>
           <w:color w:val="37383C"/>
+          <w:lang w:val="en-US"/>
         </w:rPr>
         <w:br/>
       </w:r>
@@ -1318,7 +1382,41 @@
           <w:color w:val="37383C"/>
           <w:lang w:val="en-US"/>
         </w:rPr>
-        <w:t xml:space="preserve">Main. </w:t>
+        <w:t xml:space="preserve">Main </w:t>
+      </w:r>
+      <w:r>
+        <w:rPr>
+          <w:rFonts w:ascii="Arial" w:hAnsi="Arial" w:cs="Arial"/>
+          <w:color w:val="37383C"/>
+          <w:lang w:val="en-US"/>
+        </w:rPr>
+        <w:t xml:space="preserve">– telegram </w:t>
+      </w:r>
+      <w:proofErr w:type="spellStart"/>
+      <w:r>
+        <w:rPr>
+          <w:rFonts w:ascii="Arial" w:hAnsi="Arial" w:cs="Arial"/>
+          <w:color w:val="37383C"/>
+          <w:lang w:val="en-US"/>
+        </w:rPr>
+        <w:t>api</w:t>
+      </w:r>
+      <w:proofErr w:type="spellEnd"/>
+      <w:r>
+        <w:rPr>
+          <w:rFonts w:ascii="Arial" w:hAnsi="Arial" w:cs="Arial"/>
+          <w:color w:val="37383C"/>
+          <w:lang w:val="en-US"/>
+        </w:rPr>
+        <w:t xml:space="preserve"> lies in that module. All modules are being run from it. Responsible for deleting an mp3-file after it’</w:t>
+      </w:r>
+      <w:r>
+        <w:rPr>
+          <w:rFonts w:ascii="Arial" w:hAnsi="Arial" w:cs="Arial"/>
+          <w:color w:val="37383C"/>
+          <w:lang w:val="en-US"/>
+        </w:rPr>
+        <w:t>s was sent to user.</w:t>
       </w:r>
     </w:p>
     <w:p>
@@ -1334,6 +1432,7 @@
           <w:lang w:val="en-US"/>
         </w:rPr>
       </w:pPr>
+      <w:bookmarkStart w:id="0" w:name="_GoBack"/>
       <w:proofErr w:type="spellStart"/>
       <w:r>
         <w:rPr>
@@ -1341,9 +1440,60 @@
           <w:color w:val="37383C"/>
           <w:lang w:val="en-US"/>
         </w:rPr>
-        <w:t>Download_n_convert</w:t>
+        <w:t>Check_availability</w:t>
       </w:r>
       <w:proofErr w:type="spellEnd"/>
+      <w:r>
+        <w:rPr>
+          <w:rFonts w:ascii="Arial" w:hAnsi="Arial" w:cs="Arial"/>
+          <w:color w:val="37383C"/>
+          <w:lang w:val="en-US"/>
+        </w:rPr>
+        <w:t xml:space="preserve"> </w:t>
+      </w:r>
+      <w:bookmarkEnd w:id="0"/>
+      <w:r>
+        <w:rPr>
+          <w:rFonts w:ascii="Arial" w:hAnsi="Arial" w:cs="Arial"/>
+          <w:color w:val="37383C"/>
+          <w:lang w:val="en-US"/>
+        </w:rPr>
+        <w:t>–</w:t>
+      </w:r>
+      <w:r>
+        <w:rPr>
+          <w:rFonts w:ascii="Arial" w:hAnsi="Arial" w:cs="Arial"/>
+          <w:color w:val="37383C"/>
+          <w:lang w:val="en-US"/>
+        </w:rPr>
+        <w:t xml:space="preserve"> </w:t>
+      </w:r>
+      <w:r>
+        <w:rPr>
+          <w:rFonts w:ascii="Arial" w:hAnsi="Arial" w:cs="Arial"/>
+          <w:color w:val="37383C"/>
+          <w:lang w:val="en-US"/>
+        </w:rPr>
+        <w:t xml:space="preserve">checks if </w:t>
+      </w:r>
+      <w:proofErr w:type="spellStart"/>
+      <w:r>
+        <w:rPr>
+          <w:rFonts w:ascii="Arial" w:hAnsi="Arial" w:cs="Arial"/>
+          <w:color w:val="37383C"/>
+          <w:lang w:val="en-US"/>
+        </w:rPr>
+        <w:t>url</w:t>
+      </w:r>
+      <w:proofErr w:type="spellEnd"/>
+      <w:r>
+        <w:rPr>
+          <w:rFonts w:ascii="Arial" w:hAnsi="Arial" w:cs="Arial"/>
+          <w:color w:val="37383C"/>
+          <w:lang w:val="en-US"/>
+        </w:rPr>
+        <w:t xml:space="preserve"> is correct and response code from server</w:t>
+      </w:r>
       <w:r>
         <w:rPr>
           <w:rFonts w:ascii="Arial" w:hAnsi="Arial" w:cs="Arial"/>
@@ -1372,7 +1522,121 @@
           <w:color w:val="37383C"/>
           <w:lang w:val="en-US"/>
         </w:rPr>
-        <w:t>Keyboard.</w:t>
+        <w:t>Get_</w:t>
+      </w:r>
+      <w:r>
+        <w:rPr>
+          <w:rFonts w:ascii="Arial" w:hAnsi="Arial" w:cs="Arial"/>
+          <w:color w:val="37383C"/>
+          <w:lang w:val="en-US"/>
+        </w:rPr>
+        <w:t xml:space="preserve">mp3 – downloads </w:t>
+      </w:r>
+      <w:proofErr w:type="spellStart"/>
+      <w:r>
+        <w:rPr>
+          <w:rFonts w:ascii="Arial" w:hAnsi="Arial" w:cs="Arial"/>
+          <w:color w:val="37383C"/>
+          <w:lang w:val="en-US"/>
+        </w:rPr>
+        <w:t>webm</w:t>
+      </w:r>
+      <w:proofErr w:type="spellEnd"/>
+      <w:r>
+        <w:rPr>
+          <w:rFonts w:ascii="Arial" w:hAnsi="Arial" w:cs="Arial"/>
+          <w:color w:val="37383C"/>
+          <w:lang w:val="en-US"/>
+        </w:rPr>
+        <w:t xml:space="preserve">-file, converts it into mp-3, then deletes </w:t>
+      </w:r>
+      <w:proofErr w:type="spellStart"/>
+      <w:r>
+        <w:rPr>
+          <w:rFonts w:ascii="Arial" w:hAnsi="Arial" w:cs="Arial"/>
+          <w:color w:val="37383C"/>
+          <w:lang w:val="en-US"/>
+        </w:rPr>
+        <w:t>webm</w:t>
+      </w:r>
+      <w:proofErr w:type="spellEnd"/>
+      <w:r>
+        <w:rPr>
+          <w:rFonts w:ascii="Arial" w:hAnsi="Arial" w:cs="Arial"/>
+          <w:color w:val="37383C"/>
+          <w:lang w:val="en-US"/>
+        </w:rPr>
+        <w:t>.</w:t>
+      </w:r>
+    </w:p>
+    <w:p>
+      <w:pPr>
+        <w:pStyle w:val="a3"/>
+        <w:numPr>
+          <w:ilvl w:val="0"/>
+          <w:numId w:val="4"/>
+        </w:numPr>
+        <w:rPr>
+          <w:rFonts w:ascii="Arial" w:hAnsi="Arial" w:cs="Arial"/>
+          <w:color w:val="37383C"/>
+          <w:lang w:val="en-US"/>
+        </w:rPr>
+      </w:pPr>
+      <w:proofErr w:type="spellStart"/>
+      <w:r>
+        <w:rPr>
+          <w:rFonts w:ascii="Arial" w:hAnsi="Arial" w:cs="Arial"/>
+          <w:color w:val="37383C"/>
+          <w:lang w:val="en-US"/>
+        </w:rPr>
+        <w:t>Prepare_text</w:t>
+      </w:r>
+      <w:proofErr w:type="spellEnd"/>
+      <w:r>
+        <w:rPr>
+          <w:rFonts w:ascii="Arial" w:hAnsi="Arial" w:cs="Arial"/>
+          <w:color w:val="37383C"/>
+          <w:lang w:val="en-US"/>
+        </w:rPr>
+        <w:t xml:space="preserve"> </w:t>
+      </w:r>
+      <w:r>
+        <w:rPr>
+          <w:rFonts w:ascii="Arial" w:hAnsi="Arial" w:cs="Arial"/>
+          <w:color w:val="37383C"/>
+          <w:lang w:val="en-US"/>
+        </w:rPr>
+        <w:t>– checks if message from user meets the standards to download songs from playlist.</w:t>
+      </w:r>
+    </w:p>
+    <w:p>
+      <w:pPr>
+        <w:pStyle w:val="a3"/>
+        <w:numPr>
+          <w:ilvl w:val="0"/>
+          <w:numId w:val="4"/>
+        </w:numPr>
+        <w:rPr>
+          <w:rFonts w:ascii="Arial" w:hAnsi="Arial" w:cs="Arial"/>
+          <w:color w:val="37383C"/>
+          <w:lang w:val="en-US"/>
+        </w:rPr>
+      </w:pPr>
+      <w:r>
+        <w:rPr>
+          <w:rFonts w:ascii="Arial" w:hAnsi="Arial" w:cs="Arial"/>
+          <w:color w:val="37383C"/>
+          <w:lang w:val="en-US"/>
+        </w:rPr>
+        <w:t xml:space="preserve">TEXTS – contains </w:t>
+      </w:r>
+      <w:r>
+        <w:rPr>
+          <w:rFonts w:ascii="Arial" w:hAnsi="Arial" w:cs="Arial"/>
+          <w:color w:val="37383C"/>
+          <w:lang w:val="en-US"/>
+        </w:rPr>
+        <w:t>all texts that would go to user, and other string-type constants.</w:t>
       </w:r>
       <w:r>
         <w:rPr>
@@ -1740,7 +2004,7 @@
         <w:rFonts w:hint="default"/>
       </w:rPr>
     </w:lvl>
-    <w:lvl w:ilvl="1" w:tplc="04190019" w:tentative="1">
+    <w:lvl w:ilvl="1" w:tplc="04190019">
       <w:start w:val="1"/>
       <w:numFmt w:val="lowerLetter"/>
       <w:lvlText w:val="%2."/>
@@ -2712,7 +2976,7 @@
 </file>
 
 <file path=customXml/itemProps1.xml><?xml version="1.0" encoding="utf-8"?>
-<ds:datastoreItem xmlns:ds="http://schemas.openxmlformats.org/officeDocument/2006/customXml" ds:itemID="{48DF21CA-BAFC-40AB-BE40-E0A88F17CFB4}">
+<ds:datastoreItem xmlns:ds="http://schemas.openxmlformats.org/officeDocument/2006/customXml" ds:itemID="{AA4AEA51-82DE-4880-B09E-7FDBF05899D2}">
   <ds:schemaRefs>
     <ds:schemaRef ds:uri="http://schemas.openxmlformats.org/officeDocument/2006/bibliography"/>
   </ds:schemaRefs>

</xml_diff>